<commit_message>
Updated report 4/7/2025 4:47PM ET
</commit_message>
<xml_diff>
--- a/final_report.docx
+++ b/final_report.docx
@@ -958,6 +958,47 @@
         </w:rPr>
         <w:t>See Modeling Approach &amp; Results for more on model integration in the consumer script.</w:t>
       </w:r>
+      <w:r>
+        <w:rPr>
+          <w:rFonts w:ascii="Arial" w:hAnsi="Arial" w:cs="Arial"/>
+        </w:rPr>
+        <w:t xml:space="preserve"> Like the producer script, I commented out a </w:t>
+      </w:r>
+      <w:proofErr w:type="gramStart"/>
+      <w:r>
+        <w:rPr>
+          <w:rFonts w:ascii="Arial" w:hAnsi="Arial" w:cs="Arial"/>
+        </w:rPr>
+        <w:t>time.sleep</w:t>
+      </w:r>
+      <w:proofErr w:type="gramEnd"/>
+      <w:r>
+        <w:rPr>
+          <w:rFonts w:ascii="Arial" w:hAnsi="Arial" w:cs="Arial"/>
+        </w:rPr>
+        <w:t xml:space="preserve">() command that would have </w:t>
+      </w:r>
+      <w:r>
+        <w:rPr>
+          <w:rFonts w:ascii="Arial" w:hAnsi="Arial" w:cs="Arial"/>
+        </w:rPr>
+        <w:lastRenderedPageBreak/>
+        <w:t xml:space="preserve">simulated hourly data consumption. To ensure the script stops running 60 seconds after the last message, I incorporated a timeout in </w:t>
+      </w:r>
+      <w:proofErr w:type="gramStart"/>
+      <w:r>
+        <w:rPr>
+          <w:rFonts w:ascii="Arial" w:hAnsi="Arial" w:cs="Arial"/>
+        </w:rPr>
+        <w:t>my</w:t>
+      </w:r>
+      <w:proofErr w:type="gramEnd"/>
+      <w:r>
+        <w:rPr>
+          <w:rFonts w:ascii="Arial" w:hAnsi="Arial" w:cs="Arial"/>
+        </w:rPr>
+        <w:t xml:space="preserve"> consume_message function.</w:t>
+      </w:r>
     </w:p>
     <w:p>
       <w:pPr>
@@ -994,7 +1035,6 @@
           <w:i/>
           <w:iCs/>
         </w:rPr>
-        <w:lastRenderedPageBreak/>
         <w:t>Data Exploration Findings</w:t>
       </w:r>
     </w:p>
@@ -1235,26 +1275,15 @@
         <w:rPr>
           <w:rFonts w:ascii="Arial" w:hAnsi="Arial" w:cs="Arial"/>
         </w:rPr>
-        <w:t xml:space="preserve">When I zoom in by hour, figure 2 on hourly patterns reveal two clear peaks across all pollutant types – around 8AM and 6PM – which could correspond to typical city rush hours, indicating traffic is a major contributor to pollution levels. Further, figure 2 on daily patterns showcase higher concentrations from Tuesdays to Fridays across all pollutant types, with a significant dip on Saturdays and Sundays – reinforcing the traffic observation. </w:t>
-      </w:r>
-    </w:p>
-    <w:p>
-      <w:pPr>
-        <w:spacing w:after="0" w:line="480" w:lineRule="auto"/>
-        <w:ind w:firstLine="720"/>
-        <w:rPr>
-          <w:rFonts w:ascii="Arial" w:hAnsi="Arial" w:cs="Arial"/>
-        </w:rPr>
-      </w:pPr>
-    </w:p>
-    <w:p>
-      <w:pPr>
-        <w:spacing w:after="0" w:line="480" w:lineRule="auto"/>
-        <w:ind w:firstLine="720"/>
-        <w:rPr>
-          <w:rFonts w:ascii="Arial" w:hAnsi="Arial" w:cs="Arial"/>
-        </w:rPr>
-      </w:pPr>
+        <w:t xml:space="preserve">When I zoom in by hour, figure 2 on hourly patterns reveal two clear peaks across all pollutant types – around 8AM and 6PM – which could correspond to typical city rush hours, indicating traffic is a major contributor to pollution levels. Further, figure 2 on daily patterns showcase higher </w:t>
+      </w:r>
+      <w:r>
+        <w:rPr>
+          <w:rFonts w:ascii="Arial" w:hAnsi="Arial" w:cs="Arial"/>
+        </w:rPr>
+        <w:lastRenderedPageBreak/>
+        <w:t xml:space="preserve">concentrations from Tuesdays to Fridays across all pollutant types, with a significant dip on Saturdays and Sundays – reinforcing the traffic observation. </w:t>
+      </w:r>
     </w:p>
     <w:p>
       <w:pPr>
@@ -1269,7 +1298,6 @@
           <w:sz w:val="18"/>
           <w:szCs w:val="18"/>
         </w:rPr>
-        <w:lastRenderedPageBreak/>
         <w:t>Figure 2</w:t>
       </w:r>
     </w:p>
@@ -1347,7 +1375,7 @@
           <w:noProof/>
         </w:rPr>
         <w:drawing>
-          <wp:anchor distT="0" distB="0" distL="114300" distR="114300" simplePos="0" relativeHeight="251662336" behindDoc="0" locked="0" layoutInCell="1" allowOverlap="1" wp14:anchorId="0AE62642" wp14:editId="39B2CBBA">
+          <wp:anchor distT="0" distB="0" distL="114300" distR="114300" simplePos="0" relativeHeight="251662336" behindDoc="0" locked="0" layoutInCell="1" allowOverlap="1" wp14:anchorId="0AE62642" wp14:editId="1743A9A6">
             <wp:simplePos x="0" y="0"/>
             <wp:positionH relativeFrom="margin">
               <wp:align>left</wp:align>
@@ -1424,7 +1452,7 @@
           <w:noProof/>
         </w:rPr>
         <w:drawing>
-          <wp:anchor distT="0" distB="0" distL="114300" distR="114300" simplePos="0" relativeHeight="251664384" behindDoc="0" locked="0" layoutInCell="1" allowOverlap="1" wp14:anchorId="21171273" wp14:editId="73E52B15">
+          <wp:anchor distT="0" distB="0" distL="114300" distR="114300" simplePos="0" relativeHeight="251664384" behindDoc="0" locked="0" layoutInCell="1" allowOverlap="1" wp14:anchorId="21171273" wp14:editId="743E5B5B">
             <wp:simplePos x="0" y="0"/>
             <wp:positionH relativeFrom="margin">
               <wp:align>left</wp:align>
@@ -1506,7 +1534,14 @@
         <w:rPr>
           <w:rFonts w:ascii="Arial" w:hAnsi="Arial" w:cs="Arial"/>
         </w:rPr>
-        <w:t>The importance of time and seasonality trends in this analysis indicates that time-based features, in addition to lagged features and rolling statistics, will be necessary to predict pollution concentrations. Features such as hour of day, day of week, and month can help capture cyclical behavior linked to traffic and human activity. Lagged variables will allow the model to account for short-term persistence in pollutant levels, while rolling means and standard deviations can help smooth out fluctuations and detect longer-term trends or anomalies.</w:t>
+        <w:t xml:space="preserve">The importance of time and seasonality trends in this analysis indicates that time-based features, in addition to lagged features and rolling statistics, will be necessary to predict pollution concentrations. Features such as hour of day, day of week, and month can help capture cyclical behavior linked to traffic and human activity. Lagged variables will allow the model to account for short-term </w:t>
+      </w:r>
+      <w:r>
+        <w:rPr>
+          <w:rFonts w:ascii="Arial" w:hAnsi="Arial" w:cs="Arial"/>
+        </w:rPr>
+        <w:lastRenderedPageBreak/>
+        <w:t>persistence in pollutant levels, while rolling means and standard deviations can help smooth out fluctuations and detect longer-term trends or anomalies.</w:t>
       </w:r>
     </w:p>
     <w:p>
@@ -1521,7 +1556,6 @@
         <w:rPr>
           <w:rFonts w:ascii="Arial" w:hAnsi="Arial" w:cs="Arial"/>
         </w:rPr>
-        <w:lastRenderedPageBreak/>
         <w:t>Given the strong correlations observed between pollutants (e.g., CO and Benzene), multivariate models that leverage the relationships between variables are likely to perform better than treating each pollutant independently. Additionally, the presence of seasonal patterns suggests that time-series-aware models, such as ARIMA</w:t>
       </w:r>
       <w:r>
@@ -1695,6 +1729,7 @@
           <w:i/>
           <w:iCs/>
         </w:rPr>
+        <w:lastRenderedPageBreak/>
         <w:t>Baseline model</w:t>
       </w:r>
       <w:r>
@@ -1728,7 +1763,6 @@
           <w:i/>
           <w:iCs/>
         </w:rPr>
-        <w:lastRenderedPageBreak/>
         <w:t>Random Forest model</w:t>
       </w:r>
       <w:r>
@@ -1900,14 +1934,14 @@
         <w:rPr>
           <w:rFonts w:ascii="Arial" w:hAnsi="Arial" w:cs="Arial"/>
         </w:rPr>
-        <w:t xml:space="preserve"> processed data is passed to the Random Forest model for prediction. After each prediction is generated, the result is combined with the original input data and stored in </w:t>
+        <w:t xml:space="preserve"> </w:t>
       </w:r>
       <w:r>
         <w:rPr>
           <w:rFonts w:ascii="Arial" w:hAnsi="Arial" w:cs="Arial"/>
         </w:rPr>
         <w:lastRenderedPageBreak/>
-        <w:t xml:space="preserve">a list of records. These records are continuously written to a CSV file (air_quality_predictions.csv) using pandas. This happens inside the message loop, so the file is updated in real time as new messages are consumed from Kafka. Each row in the CSV includes the original air quality data along with the predicted values, allowing for easy tracking, evaluation, and future analysis. This </w:t>
+        <w:t xml:space="preserve">processed data is passed to the Random Forest model for prediction. After each prediction is generated, the result is combined with the original input data and stored in a list of records. These records are continuously written to a CSV file (air_quality_predictions.csv) using pandas. This happens inside the message loop, so the file is updated in real time as new messages are consumed from Kafka. Each row in the CSV includes the original air quality data along with the predicted values, allowing for easy tracking, evaluation, and future analysis. This </w:t>
       </w:r>
       <w:r>
         <w:rPr>
@@ -2025,14 +2059,14 @@
         <w:rPr>
           <w:rFonts w:ascii="Arial" w:hAnsi="Arial" w:cs="Arial"/>
         </w:rPr>
-        <w:t xml:space="preserve">Despite the functional prototype, several limitations exist. First, Kafka's setup and the file paths in the current code are tightly coupled to a local Windows environment, which may cause compatibility issues when deploying to other systems without modification. Second, while the current setup handles a fixed volume of data smoothly, Kafka’s performance may degrade with significantly larger message loads, especially without proper partitioning, buffering, or fault tolerance mechanisms. Lastly, the consumer script is designed for a short test window and may not be robust enough for </w:t>
+        <w:t xml:space="preserve">Despite the functional prototype, several limitations exist. First, Kafka's setup and the file paths in the current code are tightly coupled to a local Windows environment, which may cause compatibility issues when deploying to other systems without modification. Second, while the current setup handles a fixed volume of data smoothly, Kafka’s performance may degrade with significantly larger message loads, especially </w:t>
       </w:r>
       <w:r>
         <w:rPr>
           <w:rFonts w:ascii="Arial" w:hAnsi="Arial" w:cs="Arial"/>
         </w:rPr>
         <w:lastRenderedPageBreak/>
-        <w:t>long-term, high-volume streaming, lacking error recovery, scalability features, and optimization for memory or performance under sustained load.</w:t>
+        <w:t>without proper partitioning, buffering, or fault tolerance mechanisms. Lastly, the consumer script is designed for a short test window and may not be robust enough for long-term, high-volume streaming, lacking error recovery, scalability features, and optimization for memory or performance under sustained load.</w:t>
       </w:r>
     </w:p>
     <w:p>
@@ -3246,6 +3280,7 @@
   <w:style w:type="character" w:default="1" w:styleId="DefaultParagraphFont">
     <w:name w:val="Default Paragraph Font"/>
     <w:uiPriority w:val="1"/>
+    <w:semiHidden/>
     <w:unhideWhenUsed/>
   </w:style>
   <w:style w:type="table" w:default="1" w:styleId="TableNormal">

</xml_diff>